<commit_message>
ancora o q faco
</commit_message>
<xml_diff>
--- a/documents/cv.docx
+++ b/documents/cv.docx
@@ -208,7 +208,7 @@
               </wp:anchor>
             </w:drawing>
           </mc:Choice>
-          <mc:Fallback xmlns:dgm="http://schemas.openxmlformats.org/drawingml/2006/diagram" xmlns:lc="http://schemas.openxmlformats.org/drawingml/2006/lockedCanvas" xmlns:c="http://schemas.openxmlformats.org/drawingml/2006/chart" xmlns:pic="http://schemas.openxmlformats.org/drawingml/2006/picture" xmlns:a="http://schemas.openxmlformats.org/drawingml/2006/main" xmlns:sl="http://schemas.openxmlformats.org/schemaLibrary/2006/main">
+          <mc:Fallback xmlns:sl="http://schemas.openxmlformats.org/schemaLibrary/2006/main" xmlns:a="http://schemas.openxmlformats.org/drawingml/2006/main" xmlns:pic="http://schemas.openxmlformats.org/drawingml/2006/picture" xmlns:c="http://schemas.openxmlformats.org/drawingml/2006/chart" xmlns:lc="http://schemas.openxmlformats.org/drawingml/2006/lockedCanvas" xmlns:dgm="http://schemas.openxmlformats.org/drawingml/2006/diagram">
             <w:drawing>
               <wp:anchor allowOverlap="1" behindDoc="0" distB="0" distT="0" distL="114300" distR="114300" hidden="0" layoutInCell="1" locked="0" relativeHeight="0" simplePos="0">
                 <wp:simplePos x="0" y="0"/>
@@ -394,7 +394,7 @@
               </wp:anchor>
             </w:drawing>
           </mc:Choice>
-          <mc:Fallback xmlns:dgm="http://schemas.openxmlformats.org/drawingml/2006/diagram" xmlns:lc="http://schemas.openxmlformats.org/drawingml/2006/lockedCanvas" xmlns:c="http://schemas.openxmlformats.org/drawingml/2006/chart" xmlns:pic="http://schemas.openxmlformats.org/drawingml/2006/picture" xmlns:a="http://schemas.openxmlformats.org/drawingml/2006/main" xmlns:sl="http://schemas.openxmlformats.org/schemaLibrary/2006/main">
+          <mc:Fallback xmlns:sl="http://schemas.openxmlformats.org/schemaLibrary/2006/main" xmlns:a="http://schemas.openxmlformats.org/drawingml/2006/main" xmlns:pic="http://schemas.openxmlformats.org/drawingml/2006/picture" xmlns:c="http://schemas.openxmlformats.org/drawingml/2006/chart" xmlns:lc="http://schemas.openxmlformats.org/drawingml/2006/lockedCanvas" xmlns:dgm="http://schemas.openxmlformats.org/drawingml/2006/diagram">
             <w:drawing>
               <wp:anchor allowOverlap="1" behindDoc="0" distB="0" distT="0" distL="114300" distR="114300" hidden="0" layoutInCell="1" locked="0" relativeHeight="0" simplePos="0">
                 <wp:simplePos x="0" y="0"/>
@@ -625,7 +625,7 @@
               </wp:anchor>
             </w:drawing>
           </mc:Choice>
-          <mc:Fallback xmlns:dgm="http://schemas.openxmlformats.org/drawingml/2006/diagram" xmlns:lc="http://schemas.openxmlformats.org/drawingml/2006/lockedCanvas" xmlns:c="http://schemas.openxmlformats.org/drawingml/2006/chart" xmlns:pic="http://schemas.openxmlformats.org/drawingml/2006/picture" xmlns:a="http://schemas.openxmlformats.org/drawingml/2006/main" xmlns:sl="http://schemas.openxmlformats.org/schemaLibrary/2006/main">
+          <mc:Fallback xmlns:sl="http://schemas.openxmlformats.org/schemaLibrary/2006/main" xmlns:a="http://schemas.openxmlformats.org/drawingml/2006/main" xmlns:pic="http://schemas.openxmlformats.org/drawingml/2006/picture" xmlns:c="http://schemas.openxmlformats.org/drawingml/2006/chart" xmlns:lc="http://schemas.openxmlformats.org/drawingml/2006/lockedCanvas" xmlns:dgm="http://schemas.openxmlformats.org/drawingml/2006/diagram">
             <w:drawing>
               <wp:anchor allowOverlap="1" behindDoc="0" distB="0" distT="0" distL="114300" distR="114300" hidden="0" layoutInCell="1" locked="0" relativeHeight="0" simplePos="0">
                 <wp:simplePos x="0" y="0"/>
@@ -717,26 +717,14 @@
         <w:rPr>
           <w:rFonts w:ascii="Verdana" w:eastAsia="Verdana" w:hAnsi="Verdana" w:cs="Verdana"/>
         </w:rPr>
-        <w:t xml:space="preserve">: </w:t>
-      </w:r>
-      <w:r>
-        <w:rPr>
-          <w:rFonts w:ascii="Verdana" w:eastAsia="Verdana" w:hAnsi="Verdana" w:cs="Verdana"/>
-        </w:rPr>
-        <w:t>Analista e Desenvolvedor de Sistemas.</w:t>
+        <w:t>: Analista e Desenvolvedor de Sistemas.</w:t>
       </w:r>
       <w:r>
         <w:rPr>
           <w:rFonts w:ascii="Verdana" w:eastAsia="Verdana" w:hAnsi="Verdana" w:cs="Verdana"/>
         </w:rPr>
         <w:br/>
-        <w:t>Principais atividades:</w:t>
-      </w:r>
-      <w:r>
-        <w:rPr>
-          <w:rFonts w:ascii="Verdana" w:eastAsia="Verdana" w:hAnsi="Verdana" w:cs="Verdana"/>
-        </w:rPr>
-        <w:t xml:space="preserve"> Levantamento de requisitos; desenvolvimento e manutenção de sistemas; liderança de equipe de desenvolvimento e treinamento de estagiários. </w:t>
+        <w:t xml:space="preserve">Principais atividades: Levantamento de requisitos; desenvolvimento e manutenção de sistemas; liderança de equipe de desenvolvimento e treinamento de estagiários. </w:t>
       </w:r>
     </w:p>
     <w:p>
@@ -824,31 +812,7 @@
         <w:rPr>
           <w:rFonts w:ascii="Verdana" w:eastAsia="Verdana" w:hAnsi="Verdana" w:cs="Verdana"/>
         </w:rPr>
-        <w:t xml:space="preserve"> recursos</w:t>
-      </w:r>
-      <w:r>
-        <w:rPr>
-          <w:rFonts w:ascii="Verdana" w:eastAsia="Verdana" w:hAnsi="Verdana" w:cs="Verdana"/>
-        </w:rPr>
-        <w:t>, ge</w:t>
-      </w:r>
-      <w:r>
-        <w:rPr>
-          <w:rFonts w:ascii="Verdana" w:eastAsia="Verdana" w:hAnsi="Verdana" w:cs="Verdana"/>
-        </w:rPr>
-        <w:t>renciar processos</w:t>
-      </w:r>
-      <w:r>
-        <w:rPr>
-          <w:rFonts w:ascii="Verdana" w:eastAsia="Verdana" w:hAnsi="Verdana" w:cs="Verdana"/>
-        </w:rPr>
-        <w:t xml:space="preserve"> e liderar equipe com mais de 25 colaboradores</w:t>
-      </w:r>
-      <w:r>
-        <w:rPr>
-          <w:rFonts w:ascii="Verdana" w:eastAsia="Verdana" w:hAnsi="Verdana" w:cs="Verdana"/>
-        </w:rPr>
-        <w:t>.</w:t>
+        <w:t xml:space="preserve"> recursos, gerenciar processos e liderar equipe com mais de 25 colaboradores.</w:t>
       </w:r>
     </w:p>
     <w:p>
@@ -906,13 +870,7 @@
         <w:rPr>
           <w:rFonts w:ascii="Verdana" w:eastAsia="Verdana" w:hAnsi="Verdana" w:cs="Verdana"/>
         </w:rPr>
-        <w:t>Cargo:</w:t>
-      </w:r>
-      <w:r>
-        <w:rPr>
-          <w:rFonts w:ascii="Verdana" w:eastAsia="Verdana" w:hAnsi="Verdana" w:cs="Verdana"/>
-        </w:rPr>
-        <w:t>Auxiliar</w:t>
+        <w:t>Cargo:Auxiliar</w:t>
       </w:r>
       <w:proofErr w:type="spellEnd"/>
       <w:r>
@@ -940,13 +898,7 @@
         <w:rPr>
           <w:rFonts w:ascii="Verdana" w:eastAsia="Verdana" w:hAnsi="Verdana" w:cs="Verdana"/>
         </w:rPr>
-        <w:t xml:space="preserve"> sistema de controle patrimonial do Exército (SISCOFIS)</w:t>
-      </w:r>
-      <w:r>
-        <w:rPr>
-          <w:rFonts w:ascii="Verdana" w:eastAsia="Verdana" w:hAnsi="Verdana" w:cs="Verdana"/>
-        </w:rPr>
-        <w:t xml:space="preserve">. Monitorar Servidor Windows. Responsável pela capacitação dos usuários. </w:t>
+        <w:t xml:space="preserve"> sistema de controle patrimonial do Exército (SISCOFIS). Monitorar Servidor Windows. Responsável pela capacitação dos usuários. </w:t>
       </w:r>
     </w:p>
     <w:p>
@@ -1069,7 +1021,7 @@
               </wp:anchor>
             </w:drawing>
           </mc:Choice>
-          <mc:Fallback xmlns:dgm="http://schemas.openxmlformats.org/drawingml/2006/diagram" xmlns:lc="http://schemas.openxmlformats.org/drawingml/2006/lockedCanvas" xmlns:c="http://schemas.openxmlformats.org/drawingml/2006/chart" xmlns:pic="http://schemas.openxmlformats.org/drawingml/2006/picture" xmlns:a="http://schemas.openxmlformats.org/drawingml/2006/main" xmlns:sl="http://schemas.openxmlformats.org/schemaLibrary/2006/main">
+          <mc:Fallback xmlns:sl="http://schemas.openxmlformats.org/schemaLibrary/2006/main" xmlns:a="http://schemas.openxmlformats.org/drawingml/2006/main" xmlns:pic="http://schemas.openxmlformats.org/drawingml/2006/picture" xmlns:c="http://schemas.openxmlformats.org/drawingml/2006/chart" xmlns:lc="http://schemas.openxmlformats.org/drawingml/2006/lockedCanvas" xmlns:dgm="http://schemas.openxmlformats.org/drawingml/2006/diagram">
             <w:drawing>
               <wp:anchor allowOverlap="1" behindDoc="0" distB="0" distT="0" distL="114300" distR="114300" hidden="0" layoutInCell="1" locked="0" relativeHeight="0" simplePos="0">
                 <wp:simplePos x="0" y="0"/>
@@ -1152,7 +1104,21 @@
         <w:rPr>
           <w:rFonts w:ascii="Verdana" w:eastAsia="Verdana" w:hAnsi="Verdana" w:cs="Verdana"/>
         </w:rPr>
-        <w:t xml:space="preserve">: C#, Asp.NET Core MVC, Web API, </w:t>
+        <w:t>: C#, Asp.NET Core MVC, Web API,</w:t>
+      </w:r>
+      <w:r>
+        <w:rPr>
+          <w:rFonts w:ascii="Verdana" w:eastAsia="Verdana" w:hAnsi="Verdana" w:cs="Verdana"/>
+        </w:rPr>
+        <w:t xml:space="preserve"> Swegger,</w:t>
+      </w:r>
+      <w:bookmarkStart w:id="0" w:name="_GoBack"/>
+      <w:bookmarkEnd w:id="0"/>
+      <w:r>
+        <w:rPr>
+          <w:rFonts w:ascii="Verdana" w:eastAsia="Verdana" w:hAnsi="Verdana" w:cs="Verdana"/>
+        </w:rPr>
+        <w:t xml:space="preserve"> </w:t>
       </w:r>
       <w:proofErr w:type="spellStart"/>
       <w:r>
@@ -1450,8 +1416,6 @@
         </w:rPr>
         <w:t>FEITOS</w:t>
       </w:r>
-      <w:bookmarkStart w:id="0" w:name="_GoBack"/>
-      <w:bookmarkEnd w:id="0"/>
     </w:p>
     <w:p>
       <w:pPr>
@@ -1529,7 +1493,7 @@
               </wp:anchor>
             </w:drawing>
           </mc:Choice>
-          <mc:Fallback xmlns:dgm="http://schemas.openxmlformats.org/drawingml/2006/diagram" xmlns:lc="http://schemas.openxmlformats.org/drawingml/2006/lockedCanvas" xmlns:c="http://schemas.openxmlformats.org/drawingml/2006/chart" xmlns:pic="http://schemas.openxmlformats.org/drawingml/2006/picture" xmlns:a="http://schemas.openxmlformats.org/drawingml/2006/main" xmlns:sl="http://schemas.openxmlformats.org/schemaLibrary/2006/main">
+          <mc:Fallback xmlns:sl="http://schemas.openxmlformats.org/schemaLibrary/2006/main" xmlns:a="http://schemas.openxmlformats.org/drawingml/2006/main" xmlns:pic="http://schemas.openxmlformats.org/drawingml/2006/picture" xmlns:c="http://schemas.openxmlformats.org/drawingml/2006/chart" xmlns:lc="http://schemas.openxmlformats.org/drawingml/2006/lockedCanvas" xmlns:dgm="http://schemas.openxmlformats.org/drawingml/2006/diagram">
             <w:drawing>
               <wp:anchor allowOverlap="1" behindDoc="0" distB="0" distT="0" distL="114300" distR="114300" hidden="0" layoutInCell="1" locked="0" relativeHeight="0" simplePos="0">
                 <wp:simplePos x="0" y="0"/>
@@ -1719,7 +1683,7 @@
               </wp:anchor>
             </w:drawing>
           </mc:Choice>
-          <mc:Fallback xmlns:dgm="http://schemas.openxmlformats.org/drawingml/2006/diagram" xmlns:lc="http://schemas.openxmlformats.org/drawingml/2006/lockedCanvas" xmlns:c="http://schemas.openxmlformats.org/drawingml/2006/chart" xmlns:pic="http://schemas.openxmlformats.org/drawingml/2006/picture" xmlns:a="http://schemas.openxmlformats.org/drawingml/2006/main" xmlns:sl="http://schemas.openxmlformats.org/schemaLibrary/2006/main">
+          <mc:Fallback xmlns:sl="http://schemas.openxmlformats.org/schemaLibrary/2006/main" xmlns:a="http://schemas.openxmlformats.org/drawingml/2006/main" xmlns:pic="http://schemas.openxmlformats.org/drawingml/2006/picture" xmlns:c="http://schemas.openxmlformats.org/drawingml/2006/chart" xmlns:lc="http://schemas.openxmlformats.org/drawingml/2006/lockedCanvas" xmlns:dgm="http://schemas.openxmlformats.org/drawingml/2006/diagram">
             <w:drawing>
               <wp:anchor allowOverlap="1" behindDoc="0" distB="0" distT="0" distL="114300" distR="114300" hidden="0" layoutInCell="1" locked="0" relativeHeight="0" simplePos="0">
                 <wp:simplePos x="0" y="0"/>
@@ -2008,7 +1972,7 @@
             </wp:anchor>
           </w:drawing>
         </mc:Choice>
-        <mc:Fallback xmlns:dgm="http://schemas.openxmlformats.org/drawingml/2006/diagram" xmlns:lc="http://schemas.openxmlformats.org/drawingml/2006/lockedCanvas" xmlns:c="http://schemas.openxmlformats.org/drawingml/2006/chart" xmlns:pic="http://schemas.openxmlformats.org/drawingml/2006/picture" xmlns:a="http://schemas.openxmlformats.org/drawingml/2006/main" xmlns:sl="http://schemas.openxmlformats.org/schemaLibrary/2006/main">
+        <mc:Fallback xmlns:sl="http://schemas.openxmlformats.org/schemaLibrary/2006/main" xmlns:a="http://schemas.openxmlformats.org/drawingml/2006/main" xmlns:pic="http://schemas.openxmlformats.org/drawingml/2006/picture" xmlns:c="http://schemas.openxmlformats.org/drawingml/2006/chart" xmlns:lc="http://schemas.openxmlformats.org/drawingml/2006/lockedCanvas" xmlns:dgm="http://schemas.openxmlformats.org/drawingml/2006/diagram">
           <w:drawing>
             <wp:anchor allowOverlap="1" behindDoc="0" distB="0" distT="0" distL="114300" distR="114300" hidden="0" layoutInCell="1" locked="0" relativeHeight="0" simplePos="0">
               <wp:simplePos x="0" y="0"/>

</xml_diff>